<commit_message>
add create get and post func
</commit_message>
<xml_diff>
--- a/instructions.docx
+++ b/instructions.docx
@@ -77,6 +77,82 @@
       </w:r>
       <w:r>
         <w:t>, от която взимаш данни</w:t>
+      </w:r>
+    </w:p>
+    <w:p>
+      <w:pPr>
+        <w:rPr>
+          <w:lang w:val="en-US"/>
+        </w:rPr>
+      </w:pPr>
+      <w:r>
+        <w:rPr>
+          <w:lang w:val="en-US"/>
+        </w:rPr>
+        <w:t xml:space="preserve">PRACTICE </w:t>
+      </w:r>
+    </w:p>
+    <w:p>
+      <w:pPr>
+        <w:rPr>
+          <w:lang w:val="en-US"/>
+        </w:rPr>
+      </w:pPr>
+      <w:r>
+        <w:rPr>
+          <w:b/>
+          <w:bCs/>
+        </w:rPr>
+        <w:t xml:space="preserve">не забравяй да махнеш закоментирането на </w:t>
+      </w:r>
+      <w:r>
+        <w:rPr>
+          <w:b/>
+          <w:bCs/>
+          <w:lang w:val="en-US"/>
+        </w:rPr>
+        <w:t>if-a</w:t>
+      </w:r>
+      <w:r>
+        <w:rPr>
+          <w:b/>
+          <w:bCs/>
+        </w:rPr>
+        <w:t xml:space="preserve"> в </w:t>
+      </w:r>
+      <w:r>
+        <w:rPr>
+          <w:b/>
+          <w:bCs/>
+          <w:lang w:val="en-US"/>
+        </w:rPr>
+        <w:t>main!!!</w:t>
+      </w:r>
+    </w:p>
+    <w:p>
+      <w:pPr>
+        <w:rPr>
+          <w:b/>
+          <w:bCs/>
+          <w:lang w:val="en-US"/>
+        </w:rPr>
+      </w:pPr>
+      <w:r>
+        <w:t xml:space="preserve">До </w:t>
+      </w:r>
+      <w:r>
+        <w:rPr>
+          <w:lang w:val="en-US"/>
+        </w:rPr>
+        <w:t>get./</w:t>
+      </w:r>
+      <w:r>
+        <w:rPr>
+          <w:b/>
+          <w:bCs/>
+          <w:lang w:val="en-US"/>
+        </w:rPr>
+        <w:t>create 09.02</w:t>
       </w:r>
     </w:p>
     <w:sectPr>

</xml_diff>